<commit_message>
criação projeto e db
projeto java e db criados

Co-Authored-By: leandrocs92 <leandrosilveira92@hotmail.com>
</commit_message>
<xml_diff>
--- a/REQUISITOS J&L MANAGEMENT.docx
+++ b/REQUISITOS J&L MANAGEMENT.docx
@@ -225,6 +225,9 @@
         <w:t>, telefone, endereço, cargo</w:t>
       </w:r>
       <w:r>
+        <w:t>, e-mail</w:t>
+      </w:r>
+      <w:r>
         <w:t xml:space="preserve"> e senha para efetuar o login</w:t>
       </w:r>
       <w:r>
@@ -270,345 +273,349 @@
         <w:t xml:space="preserve">o código da mercadoria, </w:t>
       </w:r>
       <w:r>
-        <w:t>o nome, tipo, fornecedor, custo de fábrica,</w:t>
-      </w:r>
-      <w:r>
-        <w:t xml:space="preserve"> data da compra,</w:t>
-      </w:r>
-      <w:r>
-        <w:t xml:space="preserve"> quantidade comprada e </w:t>
-      </w:r>
-      <w:r>
-        <w:t>informações adicionais caso seja necessário</w:t>
-      </w:r>
-      <w:r>
-        <w:t>.</w:t>
-      </w:r>
-      <w:r>
-        <w:t xml:space="preserve"> O sistema deve ainda solicitar do usuário o valor mínimo e máximo que pode haver desta mercadoria em estoque.</w:t>
-      </w:r>
-    </w:p>
-    <w:p>
-      <w:pPr>
-        <w:ind w:left="360"/>
-        <w:jc w:val="both"/>
-      </w:pPr>
-    </w:p>
-    <w:p>
-      <w:pPr>
-        <w:ind w:left="360"/>
-        <w:jc w:val="both"/>
-        <w:rPr>
-          <w:b/>
-          <w:sz w:val="26"/>
-          <w:szCs w:val="26"/>
-          <w:u w:val="single"/>
-        </w:rPr>
-      </w:pPr>
-      <w:r>
-        <w:rPr>
-          <w:b/>
-          <w:sz w:val="26"/>
-          <w:szCs w:val="26"/>
-          <w:u w:val="single"/>
-        </w:rPr>
-        <w:t>[RF04] Controle de estoque</w:t>
-      </w:r>
-    </w:p>
-    <w:p>
-      <w:pPr>
-        <w:ind w:left="360" w:firstLine="348"/>
-        <w:jc w:val="both"/>
-      </w:pPr>
-      <w:r>
-        <w:t>O sistema deverá permitir que um usuário com permissão de administrador devidamente identificado tenha acesso a uma funcionalidade de movimentação de mercadorias.</w:t>
-      </w:r>
-      <w:r>
-        <w:t xml:space="preserve"> O usuário pode solicitar a quantidade em estoque</w:t>
-      </w:r>
-      <w:r>
-        <w:t xml:space="preserve"> de uma determinada mercadoria</w:t>
-      </w:r>
-      <w:r>
-        <w:t xml:space="preserve">. </w:t>
-      </w:r>
-      <w:r>
-        <w:t xml:space="preserve">Para essa consulta o usuário pode informar filtros como: </w:t>
-      </w:r>
-      <w:r>
-        <w:t>nome da mercadoria</w:t>
-      </w:r>
-      <w:r>
-        <w:t>.</w:t>
-      </w:r>
-    </w:p>
-    <w:p>
-      <w:pPr>
-        <w:ind w:left="360"/>
-        <w:jc w:val="both"/>
-        <w:rPr>
-          <w:b/>
-          <w:sz w:val="26"/>
-          <w:szCs w:val="26"/>
-          <w:u w:val="single"/>
-        </w:rPr>
-      </w:pPr>
-    </w:p>
-    <w:p>
-      <w:pPr>
-        <w:ind w:left="360"/>
-        <w:jc w:val="both"/>
-        <w:rPr>
-          <w:b/>
-          <w:sz w:val="26"/>
-          <w:szCs w:val="26"/>
-          <w:u w:val="single"/>
-        </w:rPr>
-      </w:pPr>
-      <w:r>
-        <w:rPr>
-          <w:b/>
-          <w:sz w:val="26"/>
-          <w:szCs w:val="26"/>
-          <w:u w:val="single"/>
-        </w:rPr>
-        <w:t>[RF05] Consulta de mercadorias</w:t>
-      </w:r>
-    </w:p>
-    <w:p>
-      <w:pPr>
-        <w:ind w:left="360" w:firstLine="348"/>
-        <w:jc w:val="both"/>
-      </w:pPr>
-      <w:r>
-        <w:t>O sistema deve permitir que um usuário devidamente identificado faça buscas de mercadorias cadastradas. Para efetuar essas buscas é necessário informar o nome da mercadoria, o usuário pode ainda inserir filtros como: tipo, fornecedor, outras características, etc.</w:t>
-      </w:r>
-    </w:p>
-    <w:p>
-      <w:pPr>
-        <w:ind w:left="360"/>
-        <w:jc w:val="both"/>
-      </w:pPr>
-    </w:p>
-    <w:p>
-      <w:pPr>
-        <w:ind w:left="360"/>
-        <w:jc w:val="both"/>
-        <w:rPr>
-          <w:b/>
-          <w:sz w:val="26"/>
-          <w:szCs w:val="26"/>
-          <w:u w:val="single"/>
-        </w:rPr>
-      </w:pPr>
-    </w:p>
-    <w:p>
-      <w:pPr>
-        <w:ind w:left="360"/>
-        <w:jc w:val="both"/>
-        <w:rPr>
-          <w:b/>
-          <w:sz w:val="26"/>
-          <w:szCs w:val="26"/>
-          <w:u w:val="single"/>
-        </w:rPr>
-      </w:pPr>
-      <w:r>
-        <w:rPr>
-          <w:b/>
-          <w:sz w:val="26"/>
-          <w:szCs w:val="26"/>
-          <w:u w:val="single"/>
-        </w:rPr>
-        <w:t xml:space="preserve">[RF06] </w:t>
-      </w:r>
-      <w:r>
-        <w:rPr>
-          <w:b/>
-          <w:sz w:val="26"/>
-          <w:szCs w:val="26"/>
-          <w:u w:val="single"/>
-        </w:rPr>
-        <w:t>Cadastro de vendas</w:t>
-      </w:r>
-    </w:p>
-    <w:p>
-      <w:pPr>
-        <w:ind w:left="360" w:firstLine="348"/>
-        <w:jc w:val="both"/>
-      </w:pPr>
-      <w:r>
-        <w:t xml:space="preserve">O sistema deve </w:t>
-      </w:r>
-      <w:r>
-        <w:t>permitir o cadastro de uma nova venda por um usuário devidamente identificado</w:t>
-      </w:r>
-      <w:r>
-        <w:t>.</w:t>
-      </w:r>
-      <w:r>
-        <w:t xml:space="preserve"> O sistema deve ainda amarrar à venda a forma de pagamento que o cliente efetuou, para facilitar nas consultas. Para concretizar este cadastro o usuário deve informar os códigos dos produtos vendidos, quantidade vendida e forma de pagamento.</w:t>
-      </w:r>
-    </w:p>
-    <w:p>
-      <w:pPr>
-        <w:ind w:left="360"/>
-        <w:jc w:val="both"/>
-      </w:pPr>
-    </w:p>
-    <w:p>
-      <w:pPr>
-        <w:ind w:left="360"/>
-        <w:jc w:val="both"/>
-        <w:rPr>
-          <w:b/>
-          <w:sz w:val="26"/>
-          <w:szCs w:val="26"/>
-          <w:u w:val="single"/>
-        </w:rPr>
-      </w:pPr>
-      <w:r>
-        <w:rPr>
-          <w:b/>
-          <w:sz w:val="26"/>
-          <w:szCs w:val="26"/>
-          <w:u w:val="single"/>
-        </w:rPr>
-        <w:t xml:space="preserve">[RF07] </w:t>
-      </w:r>
-      <w:r>
-        <w:rPr>
-          <w:b/>
-          <w:sz w:val="26"/>
-          <w:szCs w:val="26"/>
-          <w:u w:val="single"/>
-        </w:rPr>
-        <w:t>Relatório de vendas</w:t>
-      </w:r>
-    </w:p>
-    <w:p>
-      <w:pPr>
-        <w:ind w:left="360" w:firstLine="348"/>
-        <w:jc w:val="both"/>
-      </w:pPr>
-      <w:r>
-        <w:t xml:space="preserve">O sistema deve permitir que um usuário com permissão de administrador devidamente identificado solicite relatórios do que foi vendido </w:t>
-      </w:r>
-      <w:r>
-        <w:t>em um determinado período</w:t>
-      </w:r>
-      <w:r>
-        <w:t xml:space="preserve">. Para essa solicitação é necessário informar o </w:t>
-      </w:r>
-      <w:r>
-        <w:t>período</w:t>
-      </w:r>
-      <w:r>
-        <w:t xml:space="preserve"> que pretende fazer a consulta</w:t>
-      </w:r>
-      <w:r>
-        <w:t xml:space="preserve">. </w:t>
-      </w:r>
-    </w:p>
-    <w:p>
-      <w:pPr>
-        <w:ind w:left="360"/>
-        <w:jc w:val="both"/>
-      </w:pPr>
-    </w:p>
-    <w:p>
-      <w:pPr>
-        <w:ind w:left="360"/>
-        <w:jc w:val="both"/>
-        <w:rPr>
-          <w:b/>
-          <w:sz w:val="26"/>
-          <w:szCs w:val="26"/>
-          <w:u w:val="single"/>
-        </w:rPr>
-      </w:pPr>
-      <w:r>
-        <w:rPr>
-          <w:b/>
-          <w:sz w:val="26"/>
-          <w:szCs w:val="26"/>
-          <w:u w:val="single"/>
-        </w:rPr>
-        <w:t xml:space="preserve">[RF08] </w:t>
-      </w:r>
-      <w:r>
-        <w:rPr>
-          <w:b/>
-          <w:sz w:val="26"/>
-          <w:szCs w:val="26"/>
-          <w:u w:val="single"/>
-        </w:rPr>
-        <w:t>Cadastro de insumos</w:t>
-      </w:r>
-    </w:p>
-    <w:p>
-      <w:pPr>
-        <w:ind w:left="360" w:firstLine="348"/>
-        <w:jc w:val="both"/>
-      </w:pPr>
-      <w:r>
-        <w:t xml:space="preserve">O sistema deve permitir que um usuário com permissão de administrador devidamente identificado </w:t>
-      </w:r>
-      <w:r>
-        <w:t>cadastrar novos insumos gastos pela empresa para o trabalho diário</w:t>
-      </w:r>
-      <w:r>
-        <w:t>. Para cadastrar o insumo devem ser informados: o nome, preço e informações adicionais pertinentes.</w:t>
-      </w:r>
-    </w:p>
-    <w:p>
-      <w:pPr>
-        <w:ind w:left="360"/>
-        <w:jc w:val="both"/>
-      </w:pPr>
-    </w:p>
-    <w:p>
-      <w:pPr>
-        <w:ind w:left="360"/>
-        <w:jc w:val="both"/>
-        <w:rPr>
-          <w:b/>
-          <w:sz w:val="26"/>
-          <w:szCs w:val="26"/>
-          <w:u w:val="single"/>
-        </w:rPr>
-      </w:pPr>
-      <w:r>
-        <w:rPr>
-          <w:b/>
-          <w:sz w:val="26"/>
-          <w:szCs w:val="26"/>
-          <w:u w:val="single"/>
-        </w:rPr>
-        <w:t>[RF09] Relatório de balanço final</w:t>
-      </w:r>
-    </w:p>
-    <w:p>
-      <w:pPr>
-        <w:ind w:left="360" w:firstLine="348"/>
-        <w:jc w:val="both"/>
-      </w:pPr>
-      <w:r>
-        <w:t>O sistema deve permitir que um usuário com permissão de administrador devidamente identificado solicite ao sistema um relatório de balanço fi</w:t>
-      </w:r>
-      <w:r>
-        <w:t xml:space="preserve">nal do que a empresa possui em </w:t>
-      </w:r>
-      <w:r>
-        <w:t>valores</w:t>
-      </w:r>
-      <w:r>
-        <w:t>(Renda - Insumos</w:t>
+        <w:t xml:space="preserve">o nome, tipo, fornecedor, </w:t>
+      </w:r>
+      <w:r>
+        <w:t>preço de custo</w:t>
       </w:r>
       <w:bookmarkStart w:id="0" w:name="_GoBack"/>
       <w:bookmarkEnd w:id="0"/>
       <w:r>
-        <w:t>)</w:t>
+        <w:t>,</w:t>
+      </w:r>
+      <w:r>
+        <w:t xml:space="preserve"> </w:t>
+      </w:r>
+      <w:r>
+        <w:t>quantidade comprada</w:t>
+      </w:r>
+      <w:r>
+        <w:t xml:space="preserve"> e preço da venda</w:t>
+      </w:r>
+      <w:r>
+        <w:t>.</w:t>
+      </w:r>
+      <w:r>
+        <w:t xml:space="preserve"> O sistema deve ainda solicitar do usuário o valor mínimo que pode haver desta mercadoria em estoque.</w:t>
+      </w:r>
+    </w:p>
+    <w:p>
+      <w:pPr>
+        <w:ind w:left="360"/>
+        <w:jc w:val="both"/>
+      </w:pPr>
+    </w:p>
+    <w:p>
+      <w:pPr>
+        <w:ind w:left="360"/>
+        <w:jc w:val="both"/>
+        <w:rPr>
+          <w:b/>
+          <w:sz w:val="26"/>
+          <w:szCs w:val="26"/>
+          <w:u w:val="single"/>
+        </w:rPr>
+      </w:pPr>
+      <w:r>
+        <w:rPr>
+          <w:b/>
+          <w:sz w:val="26"/>
+          <w:szCs w:val="26"/>
+          <w:u w:val="single"/>
+        </w:rPr>
+        <w:t>[RF04] Controle de estoque</w:t>
+      </w:r>
+    </w:p>
+    <w:p>
+      <w:pPr>
+        <w:ind w:left="360" w:firstLine="348"/>
+        <w:jc w:val="both"/>
+      </w:pPr>
+      <w:r>
+        <w:t>O sistema deverá permitir que um usuário com permissão de administrador devidamente identificado tenha acesso a uma funcionalidade de movimentação de mercadorias.</w:t>
+      </w:r>
+      <w:r>
+        <w:t xml:space="preserve"> O usuário pode solicitar a quantidade em estoque</w:t>
+      </w:r>
+      <w:r>
+        <w:t xml:space="preserve"> de uma determinada mercadoria</w:t>
+      </w:r>
+      <w:r>
+        <w:t xml:space="preserve">. </w:t>
+      </w:r>
+      <w:r>
+        <w:t xml:space="preserve">Para essa consulta o usuário pode informar filtros como: </w:t>
+      </w:r>
+      <w:r>
+        <w:t>nome da mercadoria</w:t>
+      </w:r>
+      <w:r>
+        <w:t>.</w:t>
+      </w:r>
+    </w:p>
+    <w:p>
+      <w:pPr>
+        <w:ind w:left="360"/>
+        <w:jc w:val="both"/>
+        <w:rPr>
+          <w:b/>
+          <w:sz w:val="26"/>
+          <w:szCs w:val="26"/>
+          <w:u w:val="single"/>
+        </w:rPr>
+      </w:pPr>
+    </w:p>
+    <w:p>
+      <w:pPr>
+        <w:ind w:left="360"/>
+        <w:jc w:val="both"/>
+        <w:rPr>
+          <w:b/>
+          <w:sz w:val="26"/>
+          <w:szCs w:val="26"/>
+          <w:u w:val="single"/>
+        </w:rPr>
+      </w:pPr>
+      <w:r>
+        <w:rPr>
+          <w:b/>
+          <w:sz w:val="26"/>
+          <w:szCs w:val="26"/>
+          <w:u w:val="single"/>
+        </w:rPr>
+        <w:lastRenderedPageBreak/>
+        <w:t>[RF05] Consulta de mercadorias</w:t>
+      </w:r>
+    </w:p>
+    <w:p>
+      <w:pPr>
+        <w:ind w:left="360" w:firstLine="348"/>
+        <w:jc w:val="both"/>
+      </w:pPr>
+      <w:r>
+        <w:t>O sistema deve permitir que um usuário devidamente identificado faça buscas de mercadorias cadastradas. Para efetuar essas buscas é necessário informar o nome da mercadoria, o usuário pode ainda inserir filtros como: tipo, fornecedor, outras características, etc.</w:t>
+      </w:r>
+    </w:p>
+    <w:p>
+      <w:pPr>
+        <w:ind w:left="360"/>
+        <w:jc w:val="both"/>
+      </w:pPr>
+    </w:p>
+    <w:p>
+      <w:pPr>
+        <w:ind w:left="360"/>
+        <w:jc w:val="both"/>
+        <w:rPr>
+          <w:b/>
+          <w:sz w:val="26"/>
+          <w:szCs w:val="26"/>
+          <w:u w:val="single"/>
+        </w:rPr>
+      </w:pPr>
+    </w:p>
+    <w:p>
+      <w:pPr>
+        <w:ind w:left="360"/>
+        <w:jc w:val="both"/>
+        <w:rPr>
+          <w:b/>
+          <w:sz w:val="26"/>
+          <w:szCs w:val="26"/>
+          <w:u w:val="single"/>
+        </w:rPr>
+      </w:pPr>
+      <w:r>
+        <w:rPr>
+          <w:b/>
+          <w:sz w:val="26"/>
+          <w:szCs w:val="26"/>
+          <w:u w:val="single"/>
+        </w:rPr>
+        <w:t xml:space="preserve">[RF06] </w:t>
+      </w:r>
+      <w:r>
+        <w:rPr>
+          <w:b/>
+          <w:sz w:val="26"/>
+          <w:szCs w:val="26"/>
+          <w:u w:val="single"/>
+        </w:rPr>
+        <w:t>Cadastro de vendas</w:t>
+      </w:r>
+    </w:p>
+    <w:p>
+      <w:pPr>
+        <w:ind w:left="360" w:firstLine="348"/>
+        <w:jc w:val="both"/>
+      </w:pPr>
+      <w:r>
+        <w:t xml:space="preserve">O sistema deve </w:t>
+      </w:r>
+      <w:r>
+        <w:t>permitir o cadastro de uma nova venda por um usuário devidamente identificado</w:t>
+      </w:r>
+      <w:r>
+        <w:t>.</w:t>
+      </w:r>
+      <w:r>
+        <w:t xml:space="preserve"> O sistema deve ainda amarrar à venda a forma de pagamento que o cliente efetuou, para facilitar nas consultas. Para concretizar este cadastro o usuário deve informar os códigos dos produtos vendidos, quantidade vendida e forma de pagamento.</w:t>
+      </w:r>
+    </w:p>
+    <w:p>
+      <w:pPr>
+        <w:ind w:left="360"/>
+        <w:jc w:val="both"/>
+      </w:pPr>
+    </w:p>
+    <w:p>
+      <w:pPr>
+        <w:ind w:left="360"/>
+        <w:jc w:val="both"/>
+        <w:rPr>
+          <w:b/>
+          <w:sz w:val="26"/>
+          <w:szCs w:val="26"/>
+          <w:u w:val="single"/>
+        </w:rPr>
+      </w:pPr>
+      <w:r>
+        <w:rPr>
+          <w:b/>
+          <w:sz w:val="26"/>
+          <w:szCs w:val="26"/>
+          <w:u w:val="single"/>
+        </w:rPr>
+        <w:t xml:space="preserve">[RF07] </w:t>
+      </w:r>
+      <w:r>
+        <w:rPr>
+          <w:b/>
+          <w:sz w:val="26"/>
+          <w:szCs w:val="26"/>
+          <w:u w:val="single"/>
+        </w:rPr>
+        <w:t>Relatório de vendas</w:t>
+      </w:r>
+    </w:p>
+    <w:p>
+      <w:pPr>
+        <w:ind w:left="360" w:firstLine="348"/>
+        <w:jc w:val="both"/>
+      </w:pPr>
+      <w:r>
+        <w:t xml:space="preserve">O sistema deve permitir que um usuário com permissão de administrador devidamente identificado solicite relatórios do que foi vendido </w:t>
+      </w:r>
+      <w:r>
+        <w:t>em um determinado período</w:t>
+      </w:r>
+      <w:r>
+        <w:t xml:space="preserve">. Para essa solicitação é necessário informar o </w:t>
+      </w:r>
+      <w:r>
+        <w:t>período</w:t>
+      </w:r>
+      <w:r>
+        <w:t xml:space="preserve"> que pretende fazer a consulta</w:t>
+      </w:r>
+      <w:r>
+        <w:t xml:space="preserve">. </w:t>
+      </w:r>
+    </w:p>
+    <w:p>
+      <w:pPr>
+        <w:ind w:left="360"/>
+        <w:jc w:val="both"/>
+      </w:pPr>
+    </w:p>
+    <w:p>
+      <w:pPr>
+        <w:ind w:left="360"/>
+        <w:jc w:val="both"/>
+        <w:rPr>
+          <w:b/>
+          <w:sz w:val="26"/>
+          <w:szCs w:val="26"/>
+          <w:u w:val="single"/>
+        </w:rPr>
+      </w:pPr>
+      <w:r>
+        <w:rPr>
+          <w:b/>
+          <w:sz w:val="26"/>
+          <w:szCs w:val="26"/>
+          <w:u w:val="single"/>
+        </w:rPr>
+        <w:t xml:space="preserve">[RF08] </w:t>
+      </w:r>
+      <w:r>
+        <w:rPr>
+          <w:b/>
+          <w:sz w:val="26"/>
+          <w:szCs w:val="26"/>
+          <w:u w:val="single"/>
+        </w:rPr>
+        <w:t>Cadastro de insumos</w:t>
+      </w:r>
+    </w:p>
+    <w:p>
+      <w:pPr>
+        <w:ind w:left="360" w:firstLine="348"/>
+        <w:jc w:val="both"/>
+      </w:pPr>
+      <w:r>
+        <w:t xml:space="preserve">O sistema deve permitir que um usuário com permissão de administrador devidamente identificado </w:t>
+      </w:r>
+      <w:r>
+        <w:t>cadastrar novos insumos gastos pela empresa para o trabalho diário</w:t>
+      </w:r>
+      <w:r>
+        <w:t>. Para cadastrar o insumo devem ser informados: o nome, preço e informações adicionais pertinentes.</w:t>
+      </w:r>
+    </w:p>
+    <w:p>
+      <w:pPr>
+        <w:ind w:left="360"/>
+        <w:jc w:val="both"/>
+      </w:pPr>
+    </w:p>
+    <w:p>
+      <w:pPr>
+        <w:ind w:left="360"/>
+        <w:jc w:val="both"/>
+        <w:rPr>
+          <w:b/>
+          <w:sz w:val="26"/>
+          <w:szCs w:val="26"/>
+          <w:u w:val="single"/>
+        </w:rPr>
+      </w:pPr>
+      <w:r>
+        <w:rPr>
+          <w:b/>
+          <w:sz w:val="26"/>
+          <w:szCs w:val="26"/>
+          <w:u w:val="single"/>
+        </w:rPr>
+        <w:t>[RF09] Relatório de balanço final</w:t>
+      </w:r>
+    </w:p>
+    <w:p>
+      <w:pPr>
+        <w:ind w:left="360" w:firstLine="348"/>
+        <w:jc w:val="both"/>
+      </w:pPr>
+      <w:r>
+        <w:t>O sistema deve permitir que um usuário com permissão de administrador devidamente identificado solicite ao sistema um relatório de balanço fi</w:t>
+      </w:r>
+      <w:r>
+        <w:t xml:space="preserve">nal do que a empresa possui em </w:t>
+      </w:r>
+      <w:r>
+        <w:t>valores</w:t>
+      </w:r>
+      <w:r>
+        <w:t>(Renda - Insumos)</w:t>
       </w:r>
       <w:r>
         <w:t>. Para essa solicitação o usuário deve informar o período que deseja obter este relatório.</w:t>

</xml_diff>